<commit_message>
Sequence diagram added in RASD
</commit_message>
<xml_diff>
--- a/All/delivery 1/rasd/RASD.docx
+++ b/All/delivery 1/rasd/RASD.docx
@@ -703,7 +703,7 @@
             <w:rPr>
               <w:noProof/>
             </w:rPr>
-            <w:instrText xml:space="preserve"> PAGEREF _Toc308279075 \h </w:instrText>
+            <w:instrText xml:space="preserve"> PAGEREF _Toc308280623 \h </w:instrText>
           </w:r>
           <w:r>
             <w:rPr>
@@ -765,7 +765,7 @@
             <w:rPr>
               <w:noProof/>
             </w:rPr>
-            <w:instrText xml:space="preserve"> PAGEREF _Toc308279076 \h </w:instrText>
+            <w:instrText xml:space="preserve"> PAGEREF _Toc308280624 \h </w:instrText>
           </w:r>
           <w:r>
             <w:rPr>
@@ -827,7 +827,7 @@
             <w:rPr>
               <w:noProof/>
             </w:rPr>
-            <w:instrText xml:space="preserve"> PAGEREF _Toc308279077 \h </w:instrText>
+            <w:instrText xml:space="preserve"> PAGEREF _Toc308280625 \h </w:instrText>
           </w:r>
           <w:r>
             <w:rPr>
@@ -889,7 +889,7 @@
             <w:rPr>
               <w:noProof/>
             </w:rPr>
-            <w:instrText xml:space="preserve"> PAGEREF _Toc308279078 \h </w:instrText>
+            <w:instrText xml:space="preserve"> PAGEREF _Toc308280626 \h </w:instrText>
           </w:r>
           <w:r>
             <w:rPr>
@@ -951,7 +951,7 @@
             <w:rPr>
               <w:noProof/>
             </w:rPr>
-            <w:instrText xml:space="preserve"> PAGEREF _Toc308279079 \h </w:instrText>
+            <w:instrText xml:space="preserve"> PAGEREF _Toc308280627 \h </w:instrText>
           </w:r>
           <w:r>
             <w:rPr>
@@ -1013,7 +1013,7 @@
             <w:rPr>
               <w:noProof/>
             </w:rPr>
-            <w:instrText xml:space="preserve"> PAGEREF _Toc308279080 \h </w:instrText>
+            <w:instrText xml:space="preserve"> PAGEREF _Toc308280628 \h </w:instrText>
           </w:r>
           <w:r>
             <w:rPr>
@@ -1075,7 +1075,7 @@
             <w:rPr>
               <w:noProof/>
             </w:rPr>
-            <w:instrText xml:space="preserve"> PAGEREF _Toc308279081 \h </w:instrText>
+            <w:instrText xml:space="preserve"> PAGEREF _Toc308280629 \h </w:instrText>
           </w:r>
           <w:r>
             <w:rPr>
@@ -1138,7 +1138,7 @@
             <w:rPr>
               <w:noProof/>
             </w:rPr>
-            <w:instrText xml:space="preserve"> PAGEREF _Toc308279082 \h </w:instrText>
+            <w:instrText xml:space="preserve"> PAGEREF _Toc308280630 \h </w:instrText>
           </w:r>
           <w:r>
             <w:rPr>
@@ -1201,7 +1201,7 @@
             <w:rPr>
               <w:noProof/>
             </w:rPr>
-            <w:instrText xml:space="preserve"> PAGEREF _Toc308279083 \h </w:instrText>
+            <w:instrText xml:space="preserve"> PAGEREF _Toc308280631 \h </w:instrText>
           </w:r>
           <w:r>
             <w:rPr>
@@ -1264,7 +1264,7 @@
             <w:rPr>
               <w:noProof/>
             </w:rPr>
-            <w:instrText xml:space="preserve"> PAGEREF _Toc308279084 \h </w:instrText>
+            <w:instrText xml:space="preserve"> PAGEREF _Toc308280632 \h </w:instrText>
           </w:r>
           <w:r>
             <w:rPr>
@@ -1327,7 +1327,7 @@
             <w:rPr>
               <w:noProof/>
             </w:rPr>
-            <w:instrText xml:space="preserve"> PAGEREF _Toc308279085 \h </w:instrText>
+            <w:instrText xml:space="preserve"> PAGEREF _Toc308280633 \h </w:instrText>
           </w:r>
           <w:r>
             <w:rPr>
@@ -1389,7 +1389,7 @@
             <w:rPr>
               <w:noProof/>
             </w:rPr>
-            <w:instrText xml:space="preserve"> PAGEREF _Toc308279086 \h </w:instrText>
+            <w:instrText xml:space="preserve"> PAGEREF _Toc308280634 \h </w:instrText>
           </w:r>
           <w:r>
             <w:rPr>
@@ -1451,7 +1451,7 @@
             <w:rPr>
               <w:noProof/>
             </w:rPr>
-            <w:instrText xml:space="preserve"> PAGEREF _Toc308279087 \h </w:instrText>
+            <w:instrText xml:space="preserve"> PAGEREF _Toc308280635 \h </w:instrText>
           </w:r>
           <w:r>
             <w:rPr>
@@ -1515,7 +1515,7 @@
             <w:rPr>
               <w:noProof/>
             </w:rPr>
-            <w:instrText xml:space="preserve"> PAGEREF _Toc308279088 \h </w:instrText>
+            <w:instrText xml:space="preserve"> PAGEREF _Toc308280636 \h </w:instrText>
           </w:r>
           <w:r>
             <w:rPr>
@@ -1577,7 +1577,7 @@
             <w:rPr>
               <w:noProof/>
             </w:rPr>
-            <w:instrText xml:space="preserve"> PAGEREF _Toc308279089 \h </w:instrText>
+            <w:instrText xml:space="preserve"> PAGEREF _Toc308280637 \h </w:instrText>
           </w:r>
           <w:r>
             <w:rPr>
@@ -1639,7 +1639,7 @@
             <w:rPr>
               <w:noProof/>
             </w:rPr>
-            <w:instrText xml:space="preserve"> PAGEREF _Toc308279090 \h </w:instrText>
+            <w:instrText xml:space="preserve"> PAGEREF _Toc308280638 \h </w:instrText>
           </w:r>
           <w:r>
             <w:rPr>
@@ -1701,7 +1701,7 @@
             <w:rPr>
               <w:noProof/>
             </w:rPr>
-            <w:instrText xml:space="preserve"> PAGEREF _Toc308279091 \h </w:instrText>
+            <w:instrText xml:space="preserve"> PAGEREF _Toc308280639 \h </w:instrText>
           </w:r>
           <w:r>
             <w:rPr>
@@ -1782,7 +1782,7 @@
             <w:rPr>
               <w:noProof/>
             </w:rPr>
-            <w:instrText xml:space="preserve"> PAGEREF _Toc308279092 \h </w:instrText>
+            <w:instrText xml:space="preserve"> PAGEREF _Toc308280640 \h </w:instrText>
           </w:r>
           <w:r>
             <w:rPr>
@@ -1863,7 +1863,7 @@
             <w:rPr>
               <w:noProof/>
             </w:rPr>
-            <w:instrText xml:space="preserve"> PAGEREF _Toc308279093 \h </w:instrText>
+            <w:instrText xml:space="preserve"> PAGEREF _Toc308280641 \h </w:instrText>
           </w:r>
           <w:r>
             <w:rPr>
@@ -1944,7 +1944,7 @@
             <w:rPr>
               <w:noProof/>
             </w:rPr>
-            <w:instrText xml:space="preserve"> PAGEREF _Toc308279094 \h </w:instrText>
+            <w:instrText xml:space="preserve"> PAGEREF _Toc308280642 \h </w:instrText>
           </w:r>
           <w:r>
             <w:rPr>
@@ -2025,7 +2025,7 @@
             <w:rPr>
               <w:noProof/>
             </w:rPr>
-            <w:instrText xml:space="preserve"> PAGEREF _Toc308279095 \h </w:instrText>
+            <w:instrText xml:space="preserve"> PAGEREF _Toc308280643 \h </w:instrText>
           </w:r>
           <w:r>
             <w:rPr>
@@ -2106,7 +2106,7 @@
             <w:rPr>
               <w:noProof/>
             </w:rPr>
-            <w:instrText xml:space="preserve"> PAGEREF _Toc308279096 \h </w:instrText>
+            <w:instrText xml:space="preserve"> PAGEREF _Toc308280644 \h </w:instrText>
           </w:r>
           <w:r>
             <w:rPr>
@@ -2168,7 +2168,7 @@
             <w:rPr>
               <w:noProof/>
             </w:rPr>
-            <w:instrText xml:space="preserve"> PAGEREF _Toc308279097 \h </w:instrText>
+            <w:instrText xml:space="preserve"> PAGEREF _Toc308280645 \h </w:instrText>
           </w:r>
           <w:r>
             <w:rPr>
@@ -2231,7 +2231,7 @@
             <w:rPr>
               <w:noProof/>
             </w:rPr>
-            <w:instrText xml:space="preserve"> PAGEREF _Toc308279098 \h </w:instrText>
+            <w:instrText xml:space="preserve"> PAGEREF _Toc308280646 \h </w:instrText>
           </w:r>
           <w:r>
             <w:rPr>
@@ -2293,7 +2293,7 @@
             <w:rPr>
               <w:noProof/>
             </w:rPr>
-            <w:instrText xml:space="preserve"> PAGEREF _Toc308279099 \h </w:instrText>
+            <w:instrText xml:space="preserve"> PAGEREF _Toc308280647 \h </w:instrText>
           </w:r>
           <w:r>
             <w:rPr>
@@ -2357,7 +2357,7 @@
             <w:rPr>
               <w:noProof/>
             </w:rPr>
-            <w:instrText xml:space="preserve"> PAGEREF _Toc308279100 \h </w:instrText>
+            <w:instrText xml:space="preserve"> PAGEREF _Toc308280648 \h </w:instrText>
           </w:r>
           <w:r>
             <w:rPr>
@@ -2419,7 +2419,7 @@
             <w:rPr>
               <w:noProof/>
             </w:rPr>
-            <w:instrText xml:space="preserve"> PAGEREF _Toc308279101 \h </w:instrText>
+            <w:instrText xml:space="preserve"> PAGEREF _Toc308280649 \h </w:instrText>
           </w:r>
           <w:r>
             <w:rPr>
@@ -2482,7 +2482,7 @@
             <w:rPr>
               <w:noProof/>
             </w:rPr>
-            <w:instrText xml:space="preserve"> PAGEREF _Toc308279102 \h </w:instrText>
+            <w:instrText xml:space="preserve"> PAGEREF _Toc308280650 \h </w:instrText>
           </w:r>
           <w:r>
             <w:rPr>
@@ -2545,7 +2545,7 @@
             <w:rPr>
               <w:noProof/>
             </w:rPr>
-            <w:instrText xml:space="preserve"> PAGEREF _Toc308279103 \h </w:instrText>
+            <w:instrText xml:space="preserve"> PAGEREF _Toc308280651 \h </w:instrText>
           </w:r>
           <w:r>
             <w:rPr>
@@ -2608,7 +2608,7 @@
             <w:rPr>
               <w:noProof/>
             </w:rPr>
-            <w:instrText xml:space="preserve"> PAGEREF _Toc308279104 \h </w:instrText>
+            <w:instrText xml:space="preserve"> PAGEREF _Toc308280652 \h </w:instrText>
           </w:r>
           <w:r>
             <w:rPr>
@@ -2671,7 +2671,7 @@
             <w:rPr>
               <w:noProof/>
             </w:rPr>
-            <w:instrText xml:space="preserve"> PAGEREF _Toc308279105 \h </w:instrText>
+            <w:instrText xml:space="preserve"> PAGEREF _Toc308280653 \h </w:instrText>
           </w:r>
           <w:r>
             <w:rPr>
@@ -2733,7 +2733,7 @@
             <w:rPr>
               <w:noProof/>
             </w:rPr>
-            <w:instrText xml:space="preserve"> PAGEREF _Toc308279106 \h </w:instrText>
+            <w:instrText xml:space="preserve"> PAGEREF _Toc308280654 \h </w:instrText>
           </w:r>
           <w:r>
             <w:rPr>
@@ -2796,7 +2796,7 @@
             <w:rPr>
               <w:noProof/>
             </w:rPr>
-            <w:instrText xml:space="preserve"> PAGEREF _Toc308279107 \h </w:instrText>
+            <w:instrText xml:space="preserve"> PAGEREF _Toc308280655 \h </w:instrText>
           </w:r>
           <w:r>
             <w:rPr>
@@ -2859,7 +2859,7 @@
             <w:rPr>
               <w:noProof/>
             </w:rPr>
-            <w:instrText xml:space="preserve"> PAGEREF _Toc308279108 \h </w:instrText>
+            <w:instrText xml:space="preserve"> PAGEREF _Toc308280656 \h </w:instrText>
           </w:r>
           <w:r>
             <w:rPr>
@@ -2922,7 +2922,7 @@
             <w:rPr>
               <w:noProof/>
             </w:rPr>
-            <w:instrText xml:space="preserve"> PAGEREF _Toc308279109 \h </w:instrText>
+            <w:instrText xml:space="preserve"> PAGEREF _Toc308280657 \h </w:instrText>
           </w:r>
           <w:r>
             <w:rPr>
@@ -2985,7 +2985,7 @@
             <w:rPr>
               <w:noProof/>
             </w:rPr>
-            <w:instrText xml:space="preserve"> PAGEREF _Toc308279110 \h </w:instrText>
+            <w:instrText xml:space="preserve"> PAGEREF _Toc308280658 \h </w:instrText>
           </w:r>
           <w:r>
             <w:rPr>
@@ -3048,7 +3048,7 @@
             <w:rPr>
               <w:noProof/>
             </w:rPr>
-            <w:instrText xml:space="preserve"> PAGEREF _Toc308279111 \h </w:instrText>
+            <w:instrText xml:space="preserve"> PAGEREF _Toc308280659 \h </w:instrText>
           </w:r>
           <w:r>
             <w:rPr>
@@ -3110,7 +3110,7 @@
             <w:rPr>
               <w:noProof/>
             </w:rPr>
-            <w:instrText xml:space="preserve"> PAGEREF _Toc308279112 \h </w:instrText>
+            <w:instrText xml:space="preserve"> PAGEREF _Toc308280660 \h </w:instrText>
           </w:r>
           <w:r>
             <w:rPr>
@@ -3172,7 +3172,7 @@
             <w:rPr>
               <w:noProof/>
             </w:rPr>
-            <w:instrText xml:space="preserve"> PAGEREF _Toc308279113 \h </w:instrText>
+            <w:instrText xml:space="preserve"> PAGEREF _Toc308280661 \h </w:instrText>
           </w:r>
           <w:r>
             <w:rPr>
@@ -3235,7 +3235,7 @@
             <w:rPr>
               <w:noProof/>
             </w:rPr>
-            <w:instrText xml:space="preserve"> PAGEREF _Toc308279114 \h </w:instrText>
+            <w:instrText xml:space="preserve"> PAGEREF _Toc308280662 \h </w:instrText>
           </w:r>
           <w:r>
             <w:rPr>
@@ -3299,7 +3299,7 @@
             <w:rPr>
               <w:noProof/>
             </w:rPr>
-            <w:instrText xml:space="preserve"> PAGEREF _Toc308279115 \h </w:instrText>
+            <w:instrText xml:space="preserve"> PAGEREF _Toc308280663 \h </w:instrText>
           </w:r>
           <w:r>
             <w:rPr>
@@ -3362,7 +3362,7 @@
             <w:rPr>
               <w:noProof/>
             </w:rPr>
-            <w:instrText xml:space="preserve"> PAGEREF _Toc308279116 \h </w:instrText>
+            <w:instrText xml:space="preserve"> PAGEREF _Toc308280664 \h </w:instrText>
           </w:r>
           <w:r>
             <w:rPr>
@@ -3425,7 +3425,7 @@
             <w:rPr>
               <w:noProof/>
             </w:rPr>
-            <w:instrText xml:space="preserve"> PAGEREF _Toc308279117 \h </w:instrText>
+            <w:instrText xml:space="preserve"> PAGEREF _Toc308280665 \h </w:instrText>
           </w:r>
           <w:r>
             <w:rPr>
@@ -3488,7 +3488,7 @@
             <w:rPr>
               <w:noProof/>
             </w:rPr>
-            <w:instrText xml:space="preserve"> PAGEREF _Toc308279118 \h </w:instrText>
+            <w:instrText xml:space="preserve"> PAGEREF _Toc308280666 \h </w:instrText>
           </w:r>
           <w:r>
             <w:rPr>
@@ -3551,7 +3551,7 @@
             <w:rPr>
               <w:noProof/>
             </w:rPr>
-            <w:instrText xml:space="preserve"> PAGEREF _Toc308279119 \h </w:instrText>
+            <w:instrText xml:space="preserve"> PAGEREF _Toc308280667 \h </w:instrText>
           </w:r>
           <w:r>
             <w:rPr>
@@ -3613,7 +3613,7 @@
             <w:rPr>
               <w:noProof/>
             </w:rPr>
-            <w:instrText xml:space="preserve"> PAGEREF _Toc308279120 \h </w:instrText>
+            <w:instrText xml:space="preserve"> PAGEREF _Toc308280668 \h </w:instrText>
           </w:r>
           <w:r>
             <w:rPr>
@@ -3676,7 +3676,7 @@
             <w:rPr>
               <w:noProof/>
             </w:rPr>
-            <w:instrText xml:space="preserve"> PAGEREF _Toc308279121 \h </w:instrText>
+            <w:instrText xml:space="preserve"> PAGEREF _Toc308280669 \h </w:instrText>
           </w:r>
           <w:r>
             <w:rPr>
@@ -3721,7 +3721,7 @@
               <w:noProof/>
               <w:lang w:val="en-GB"/>
             </w:rPr>
-            <w:t>3.5.1.1 Guest user requests a taxi</w:t>
+            <w:t>3.5.2 Descriptions and sequence diagrams</w:t>
           </w:r>
           <w:r>
             <w:rPr>
@@ -3739,7 +3739,7 @@
             <w:rPr>
               <w:noProof/>
             </w:rPr>
-            <w:instrText xml:space="preserve"> PAGEREF _Toc308279122 \h </w:instrText>
+            <w:instrText xml:space="preserve"> PAGEREF _Toc308280670 \h </w:instrText>
           </w:r>
           <w:r>
             <w:rPr>
@@ -3801,7 +3801,7 @@
             <w:rPr>
               <w:noProof/>
             </w:rPr>
-            <w:instrText xml:space="preserve"> PAGEREF _Toc308279123 \h </w:instrText>
+            <w:instrText xml:space="preserve"> PAGEREF _Toc308280671 \h </w:instrText>
           </w:r>
           <w:r>
             <w:rPr>
@@ -3864,7 +3864,7 @@
             <w:rPr>
               <w:noProof/>
             </w:rPr>
-            <w:instrText xml:space="preserve"> PAGEREF _Toc308279124 \h </w:instrText>
+            <w:instrText xml:space="preserve"> PAGEREF _Toc308280672 \h </w:instrText>
           </w:r>
           <w:r>
             <w:rPr>
@@ -3927,7 +3927,7 @@
             <w:rPr>
               <w:noProof/>
             </w:rPr>
-            <w:instrText xml:space="preserve"> PAGEREF _Toc308279125 \h </w:instrText>
+            <w:instrText xml:space="preserve"> PAGEREF _Toc308280673 \h </w:instrText>
           </w:r>
           <w:r>
             <w:rPr>
@@ -3990,7 +3990,7 @@
             <w:rPr>
               <w:noProof/>
             </w:rPr>
-            <w:instrText xml:space="preserve"> PAGEREF _Toc308279126 \h </w:instrText>
+            <w:instrText xml:space="preserve"> PAGEREF _Toc308280674 \h </w:instrText>
           </w:r>
           <w:r>
             <w:rPr>
@@ -4053,7 +4053,7 @@
             <w:rPr>
               <w:noProof/>
             </w:rPr>
-            <w:instrText xml:space="preserve"> PAGEREF _Toc308279127 \h </w:instrText>
+            <w:instrText xml:space="preserve"> PAGEREF _Toc308280675 \h </w:instrText>
           </w:r>
           <w:r>
             <w:rPr>
@@ -4116,7 +4116,7 @@
             <w:rPr>
               <w:noProof/>
             </w:rPr>
-            <w:instrText xml:space="preserve"> PAGEREF _Toc308279128 \h </w:instrText>
+            <w:instrText xml:space="preserve"> PAGEREF _Toc308280676 \h </w:instrText>
           </w:r>
           <w:r>
             <w:rPr>
@@ -4179,7 +4179,7 @@
             <w:rPr>
               <w:noProof/>
             </w:rPr>
-            <w:instrText xml:space="preserve"> PAGEREF _Toc308279129 \h </w:instrText>
+            <w:instrText xml:space="preserve"> PAGEREF _Toc308280677 \h </w:instrText>
           </w:r>
           <w:r>
             <w:rPr>
@@ -4242,7 +4242,7 @@
             <w:rPr>
               <w:noProof/>
             </w:rPr>
-            <w:instrText xml:space="preserve"> PAGEREF _Toc308279130 \h </w:instrText>
+            <w:instrText xml:space="preserve"> PAGEREF _Toc308280678 \h </w:instrText>
           </w:r>
           <w:r>
             <w:rPr>
@@ -4304,7 +4304,7 @@
             <w:rPr>
               <w:noProof/>
             </w:rPr>
-            <w:instrText xml:space="preserve"> PAGEREF _Toc308279131 \h </w:instrText>
+            <w:instrText xml:space="preserve"> PAGEREF _Toc308280679 \h </w:instrText>
           </w:r>
           <w:r>
             <w:rPr>
@@ -4368,7 +4368,7 @@
             <w:rPr>
               <w:noProof/>
             </w:rPr>
-            <w:instrText xml:space="preserve"> PAGEREF _Toc308279132 \h </w:instrText>
+            <w:instrText xml:space="preserve"> PAGEREF _Toc308280680 \h </w:instrText>
           </w:r>
           <w:r>
             <w:rPr>
@@ -4433,7 +4433,7 @@
           <w:lang w:val="en-GB"/>
         </w:rPr>
       </w:pPr>
-      <w:bookmarkStart w:id="0" w:name="_Toc308279075"/>
+      <w:bookmarkStart w:id="0" w:name="_Toc308280623"/>
       <w:r>
         <w:rPr>
           <w:lang w:val="en-GB"/>
@@ -4446,7 +4446,7 @@
       <w:pPr>
         <w:pStyle w:val="Titolo2"/>
       </w:pPr>
-      <w:bookmarkStart w:id="1" w:name="_Toc308279076"/>
+      <w:bookmarkStart w:id="1" w:name="_Toc308280624"/>
       <w:r>
         <w:t xml:space="preserve">1.1 </w:t>
       </w:r>
@@ -4575,7 +4575,7 @@
       <w:pPr>
         <w:pStyle w:val="Titolo2"/>
       </w:pPr>
-      <w:bookmarkStart w:id="2" w:name="_Toc308279077"/>
+      <w:bookmarkStart w:id="2" w:name="_Toc308280625"/>
       <w:r>
         <w:t xml:space="preserve">1.2 </w:t>
       </w:r>
@@ -4680,7 +4680,7 @@
       <w:pPr>
         <w:pStyle w:val="Titolo2"/>
       </w:pPr>
-      <w:bookmarkStart w:id="3" w:name="_Toc308279078"/>
+      <w:bookmarkStart w:id="3" w:name="_Toc308280626"/>
       <w:r>
         <w:t xml:space="preserve">1.3 </w:t>
       </w:r>
@@ -4814,7 +4814,7 @@
       <w:pPr>
         <w:pStyle w:val="Titolo2"/>
       </w:pPr>
-      <w:bookmarkStart w:id="4" w:name="_Toc308279079"/>
+      <w:bookmarkStart w:id="4" w:name="_Toc308280627"/>
       <w:r>
         <w:t>1.4 Actors</w:t>
       </w:r>
@@ -4984,7 +4984,7 @@
       <w:pPr>
         <w:pStyle w:val="Titolo2"/>
       </w:pPr>
-      <w:bookmarkStart w:id="5" w:name="_Toc308279080"/>
+      <w:bookmarkStart w:id="5" w:name="_Toc308280628"/>
       <w:r>
         <w:t xml:space="preserve">1.5 </w:t>
       </w:r>
@@ -5361,7 +5361,7 @@
       <w:pPr>
         <w:pStyle w:val="Titolo2"/>
       </w:pPr>
-      <w:bookmarkStart w:id="6" w:name="_Toc308279081"/>
+      <w:bookmarkStart w:id="6" w:name="_Toc308280629"/>
       <w:r>
         <w:t>1.6 Definition, Acronyms and Abbreviations</w:t>
       </w:r>
@@ -5375,7 +5375,7 @@
           <w:lang w:val="en-GB"/>
         </w:rPr>
       </w:pPr>
-      <w:bookmarkStart w:id="7" w:name="_Toc308279082"/>
+      <w:bookmarkStart w:id="7" w:name="_Toc308280630"/>
       <w:r>
         <w:rPr>
           <w:lang w:val="en-GB"/>
@@ -5985,7 +5985,7 @@
           <w:lang w:val="en-GB"/>
         </w:rPr>
       </w:pPr>
-      <w:bookmarkStart w:id="8" w:name="_Toc308279083"/>
+      <w:bookmarkStart w:id="8" w:name="_Toc308280631"/>
       <w:r>
         <w:rPr>
           <w:lang w:val="en-GB"/>
@@ -6094,7 +6094,7 @@
           <w:lang w:val="en-GB"/>
         </w:rPr>
       </w:pPr>
-      <w:bookmarkStart w:id="9" w:name="_Toc308279084"/>
+      <w:bookmarkStart w:id="9" w:name="_Toc308280632"/>
       <w:r>
         <w:rPr>
           <w:lang w:val="en-GB"/>
@@ -6335,7 +6335,7 @@
           <w:lang w:val="en-GB"/>
         </w:rPr>
       </w:pPr>
-      <w:bookmarkStart w:id="10" w:name="_Toc308279085"/>
+      <w:bookmarkStart w:id="10" w:name="_Toc308280633"/>
       <w:r>
         <w:rPr>
           <w:lang w:val="en-GB"/>
@@ -6376,7 +6376,7 @@
       <w:pPr>
         <w:pStyle w:val="Titolo2"/>
       </w:pPr>
-      <w:bookmarkStart w:id="11" w:name="_Toc308279086"/>
+      <w:bookmarkStart w:id="11" w:name="_Toc308280634"/>
       <w:r>
         <w:t>1.7 Reference Documents</w:t>
       </w:r>
@@ -6524,7 +6524,7 @@
       <w:pPr>
         <w:pStyle w:val="Titolo2"/>
       </w:pPr>
-      <w:bookmarkStart w:id="12" w:name="_Toc308279087"/>
+      <w:bookmarkStart w:id="12" w:name="_Toc308280635"/>
       <w:r>
         <w:t>1.8 Document overview</w:t>
       </w:r>
@@ -6552,7 +6552,7 @@
           <w:lang w:val="en-GB"/>
         </w:rPr>
       </w:pPr>
-      <w:bookmarkStart w:id="13" w:name="_Toc308279088"/>
+      <w:bookmarkStart w:id="13" w:name="_Toc308280636"/>
       <w:r>
         <w:rPr>
           <w:lang w:val="en-GB"/>
@@ -6577,7 +6577,7 @@
       <w:pPr>
         <w:pStyle w:val="Titolo2"/>
       </w:pPr>
-      <w:bookmarkStart w:id="14" w:name="_Toc308279089"/>
+      <w:bookmarkStart w:id="14" w:name="_Toc308280637"/>
       <w:r>
         <w:t>2.1 Product perspective</w:t>
       </w:r>
@@ -6681,7 +6681,7 @@
       <w:pPr>
         <w:pStyle w:val="Titolo2"/>
       </w:pPr>
-      <w:bookmarkStart w:id="15" w:name="_Toc308279090"/>
+      <w:bookmarkStart w:id="15" w:name="_Toc308280638"/>
       <w:r>
         <w:t>2.2 User characteristics</w:t>
       </w:r>
@@ -6912,7 +6912,7 @@
       <w:pPr>
         <w:pStyle w:val="Titolo2"/>
       </w:pPr>
-      <w:bookmarkStart w:id="16" w:name="_Toc308279091"/>
+      <w:bookmarkStart w:id="16" w:name="_Toc308280639"/>
       <w:r>
         <w:t>2.3 Constraints</w:t>
       </w:r>
@@ -6931,7 +6931,7 @@
           <w:sz w:val="24"/>
         </w:rPr>
       </w:pPr>
-      <w:bookmarkStart w:id="17" w:name="_Toc308279092"/>
+      <w:bookmarkStart w:id="17" w:name="_Toc308280640"/>
       <w:r>
         <w:rPr>
           <w:b w:val="0"/>
@@ -6983,7 +6983,7 @@
           <w:szCs w:val="24"/>
         </w:rPr>
       </w:pPr>
-      <w:bookmarkStart w:id="18" w:name="_Toc308279093"/>
+      <w:bookmarkStart w:id="18" w:name="_Toc308280641"/>
       <w:r>
         <w:rPr>
           <w:b w:val="0"/>
@@ -7037,7 +7037,7 @@
           <w:sz w:val="24"/>
         </w:rPr>
       </w:pPr>
-      <w:bookmarkStart w:id="19" w:name="_Toc308279094"/>
+      <w:bookmarkStart w:id="19" w:name="_Toc308280642"/>
       <w:r>
         <w:rPr>
           <w:b w:val="0"/>
@@ -7090,7 +7090,7 @@
           <w:sz w:val="24"/>
         </w:rPr>
       </w:pPr>
-      <w:bookmarkStart w:id="20" w:name="_Toc308279095"/>
+      <w:bookmarkStart w:id="20" w:name="_Toc308280643"/>
       <w:r>
         <w:rPr>
           <w:b w:val="0"/>
@@ -7150,7 +7150,7 @@
           <w:sz w:val="24"/>
         </w:rPr>
       </w:pPr>
-      <w:bookmarkStart w:id="21" w:name="_Toc308279096"/>
+      <w:bookmarkStart w:id="21" w:name="_Toc308280644"/>
       <w:r>
         <w:rPr>
           <w:b w:val="0"/>
@@ -7309,7 +7309,7 @@
       <w:pPr>
         <w:pStyle w:val="Titolo2"/>
       </w:pPr>
-      <w:bookmarkStart w:id="22" w:name="_Toc308279097"/>
+      <w:bookmarkStart w:id="22" w:name="_Toc308280645"/>
       <w:r>
         <w:t>2.4 Assumptions and Dependencies</w:t>
       </w:r>
@@ -7323,7 +7323,7 @@
           <w:lang w:val="en-GB"/>
         </w:rPr>
       </w:pPr>
-      <w:bookmarkStart w:id="23" w:name="_Toc308279098"/>
+      <w:bookmarkStart w:id="23" w:name="_Toc308280646"/>
       <w:r>
         <w:rPr>
           <w:lang w:val="en-GB"/>
@@ -7586,7 +7586,7 @@
       <w:pPr>
         <w:pStyle w:val="Titolo2"/>
       </w:pPr>
-      <w:bookmarkStart w:id="24" w:name="_Toc308279099"/>
+      <w:bookmarkStart w:id="24" w:name="_Toc308280647"/>
       <w:r>
         <w:t xml:space="preserve">2.5 </w:t>
       </w:r>
@@ -7733,7 +7733,7 @@
           <w:lang w:val="en-GB"/>
         </w:rPr>
       </w:pPr>
-      <w:bookmarkStart w:id="25" w:name="_Toc308279100"/>
+      <w:bookmarkStart w:id="25" w:name="_Toc308280648"/>
       <w:r>
         <w:rPr>
           <w:lang w:val="en-GB"/>
@@ -7747,7 +7747,7 @@
       <w:pPr>
         <w:pStyle w:val="Titolo2"/>
       </w:pPr>
-      <w:bookmarkStart w:id="26" w:name="_Toc308279101"/>
+      <w:bookmarkStart w:id="26" w:name="_Toc308280649"/>
       <w:r>
         <w:t>3.1 External Interface Requirements</w:t>
       </w:r>
@@ -7768,7 +7768,7 @@
           <w:lang w:val="en-GB"/>
         </w:rPr>
       </w:pPr>
-      <w:bookmarkStart w:id="27" w:name="_Toc308279102"/>
+      <w:bookmarkStart w:id="27" w:name="_Toc308280650"/>
       <w:r>
         <w:rPr>
           <w:lang w:val="en-GB"/>
@@ -8381,7 +8381,7 @@
           <w:lang w:val="en-GB"/>
         </w:rPr>
       </w:pPr>
-      <w:bookmarkStart w:id="28" w:name="_Toc308279103"/>
+      <w:bookmarkStart w:id="28" w:name="_Toc308280651"/>
       <w:r>
         <w:rPr>
           <w:lang w:val="en-GB"/>
@@ -8412,7 +8412,7 @@
           <w:lang w:val="en-GB"/>
         </w:rPr>
       </w:pPr>
-      <w:bookmarkStart w:id="29" w:name="_Toc308279104"/>
+      <w:bookmarkStart w:id="29" w:name="_Toc308280652"/>
       <w:r>
         <w:rPr>
           <w:lang w:val="en-GB"/>
@@ -8476,7 +8476,7 @@
           <w:lang w:val="en-GB"/>
         </w:rPr>
       </w:pPr>
-      <w:bookmarkStart w:id="30" w:name="_Toc308279105"/>
+      <w:bookmarkStart w:id="30" w:name="_Toc308280653"/>
       <w:r>
         <w:rPr>
           <w:lang w:val="en-GB"/>
@@ -8552,7 +8552,7 @@
       <w:pPr>
         <w:pStyle w:val="Titolo2"/>
       </w:pPr>
-      <w:bookmarkStart w:id="31" w:name="_Toc308279106"/>
+      <w:bookmarkStart w:id="31" w:name="_Toc308280654"/>
       <w:r>
         <w:t>3.2 Functional requirements</w:t>
       </w:r>
@@ -8565,7 +8565,7 @@
           <w:lang w:val="en-GB"/>
         </w:rPr>
       </w:pPr>
-      <w:bookmarkStart w:id="32" w:name="_Toc308279107"/>
+      <w:bookmarkStart w:id="32" w:name="_Toc308280655"/>
       <w:r>
         <w:rPr>
           <w:lang w:val="en-GB"/>
@@ -8842,7 +8842,7 @@
           <w:lang w:val="en-GB"/>
         </w:rPr>
       </w:pPr>
-      <w:bookmarkStart w:id="33" w:name="_Toc308279108"/>
+      <w:bookmarkStart w:id="33" w:name="_Toc308280656"/>
       <w:r>
         <w:rPr>
           <w:lang w:val="en-GB"/>
@@ -8987,7 +8987,7 @@
           <w:lang w:val="en-GB"/>
         </w:rPr>
       </w:pPr>
-      <w:bookmarkStart w:id="34" w:name="_Toc308279109"/>
+      <w:bookmarkStart w:id="34" w:name="_Toc308280657"/>
       <w:proofErr w:type="gramStart"/>
       <w:r>
         <w:rPr>
@@ -9455,7 +9455,7 @@
           <w:lang w:val="en-GB"/>
         </w:rPr>
       </w:pPr>
-      <w:bookmarkStart w:id="35" w:name="_Toc308279110"/>
+      <w:bookmarkStart w:id="35" w:name="_Toc308280658"/>
       <w:r>
         <w:rPr>
           <w:lang w:val="en-GB"/>
@@ -9549,7 +9549,19 @@
         <w:rPr>
           <w:lang w:val="en-GB"/>
         </w:rPr>
-        <w:t xml:space="preserve">For each zone there is a queue of requests where the elements are ordered chronologically. </w:t>
+        <w:t>For each zone there is a queue of requests</w:t>
+      </w:r>
+      <w:r>
+        <w:rPr>
+          <w:lang w:val="en-GB"/>
+        </w:rPr>
+        <w:t xml:space="preserve"> and reservations</w:t>
+      </w:r>
+      <w:r>
+        <w:rPr>
+          <w:lang w:val="en-GB"/>
+        </w:rPr>
+        <w:t xml:space="preserve">. </w:t>
       </w:r>
       <w:r>
         <w:rPr>
@@ -9743,7 +9755,6 @@
         <w:rPr>
           <w:lang w:val="en-GB"/>
         </w:rPr>
-        <w:lastRenderedPageBreak/>
         <w:t xml:space="preserve">[R4.8] Whenever a taxi driver moves from a zone to another his taxi is deleted from the starting zone’s queue and added at the </w:t>
       </w:r>
       <w:r>
@@ -9775,6 +9786,7 @@
         <w:rPr>
           <w:lang w:val="en-GB"/>
         </w:rPr>
+        <w:lastRenderedPageBreak/>
         <w:t>[R4.9] Whenever a taxi driver accept</w:t>
       </w:r>
       <w:r>
@@ -9865,7 +9877,7 @@
           <w:lang w:val="en-GB"/>
         </w:rPr>
       </w:pPr>
-      <w:bookmarkStart w:id="36" w:name="_Toc308279111"/>
+      <w:bookmarkStart w:id="36" w:name="_Toc308280659"/>
       <w:r>
         <w:rPr>
           <w:lang w:val="en-GB"/>
@@ -10078,7 +10090,7 @@
       <w:pPr>
         <w:pStyle w:val="Titolo2"/>
       </w:pPr>
-      <w:bookmarkStart w:id="37" w:name="_Toc308279112"/>
+      <w:bookmarkStart w:id="37" w:name="_Toc308280660"/>
       <w:r>
         <w:t>3.3 The world and the machine</w:t>
       </w:r>
@@ -10102,7 +10114,7 @@
       <w:pPr>
         <w:pStyle w:val="Titolo2"/>
       </w:pPr>
-      <w:bookmarkStart w:id="38" w:name="_Toc308279113"/>
+      <w:bookmarkStart w:id="38" w:name="_Toc308280661"/>
       <w:r>
         <w:t>3.4 Scenarios</w:t>
       </w:r>
@@ -10116,7 +10128,7 @@
           <w:lang w:val="en-GB"/>
         </w:rPr>
       </w:pPr>
-      <w:bookmarkStart w:id="39" w:name="_Toc308279114"/>
+      <w:bookmarkStart w:id="39" w:name="_Toc308280662"/>
       <w:r>
         <w:rPr>
           <w:lang w:val="en-GB"/>
@@ -10247,7 +10259,7 @@
           <w:lang w:val="en-GB"/>
         </w:rPr>
       </w:pPr>
-      <w:bookmarkStart w:id="40" w:name="_Toc308279115"/>
+      <w:bookmarkStart w:id="40" w:name="_Toc308280663"/>
       <w:r>
         <w:rPr>
           <w:lang w:val="en-GB"/>
@@ -10358,7 +10370,7 @@
           <w:lang w:val="en-GB"/>
         </w:rPr>
       </w:pPr>
-      <w:bookmarkStart w:id="41" w:name="_Toc308279116"/>
+      <w:bookmarkStart w:id="41" w:name="_Toc308280664"/>
       <w:r>
         <w:rPr>
           <w:lang w:val="en-GB"/>
@@ -10412,7 +10424,7 @@
           <w:lang w:val="en-GB"/>
         </w:rPr>
       </w:pPr>
-      <w:bookmarkStart w:id="42" w:name="_Toc308279117"/>
+      <w:bookmarkStart w:id="42" w:name="_Toc308280665"/>
       <w:r>
         <w:rPr>
           <w:lang w:val="en-GB"/>
@@ -10543,7 +10555,7 @@
           <w:lang w:val="en-GB"/>
         </w:rPr>
       </w:pPr>
-      <w:bookmarkStart w:id="43" w:name="_Toc308279118"/>
+      <w:bookmarkStart w:id="43" w:name="_Toc308280666"/>
       <w:r>
         <w:rPr>
           <w:lang w:val="en-GB"/>
@@ -10731,7 +10743,7 @@
           <w:lang w:val="en-GB"/>
         </w:rPr>
       </w:pPr>
-      <w:bookmarkStart w:id="44" w:name="_Toc308279119"/>
+      <w:bookmarkStart w:id="44" w:name="_Toc308280667"/>
       <w:r>
         <w:rPr>
           <w:lang w:val="en-GB"/>
@@ -10851,7 +10863,7 @@
       <w:r>
         <w:br w:type="page"/>
       </w:r>
-      <w:bookmarkStart w:id="45" w:name="_Toc308279120"/>
+      <w:bookmarkStart w:id="45" w:name="_Toc308280668"/>
       <w:r>
         <w:lastRenderedPageBreak/>
         <w:t>3.5 UML models</w:t>
@@ -10865,7 +10877,7 @@
           <w:lang w:val="en-GB"/>
         </w:rPr>
       </w:pPr>
-      <w:bookmarkStart w:id="46" w:name="_Toc308279121"/>
+      <w:bookmarkStart w:id="46" w:name="_Toc308280669"/>
       <w:r>
         <w:rPr>
           <w:lang w:val="en-GB"/>
@@ -10880,6 +10892,7 @@
           <w:lang w:val="en-GB"/>
         </w:rPr>
       </w:pPr>
+      <w:bookmarkStart w:id="47" w:name="_GoBack"/>
       <w:r>
         <w:rPr>
           <w:highlight w:val="red"/>
@@ -10895,13 +10908,15 @@
           <w:lang w:val="en-GB"/>
         </w:rPr>
       </w:pPr>
-      <w:bookmarkStart w:id="47" w:name="_Toc308279122"/>
+      <w:bookmarkStart w:id="48" w:name="_Toc308280670"/>
+      <w:bookmarkEnd w:id="47"/>
       <w:r>
         <w:rPr>
           <w:lang w:val="en-GB"/>
         </w:rPr>
         <w:t>3.5.2 Descriptions and sequence diagrams</w:t>
       </w:r>
+      <w:bookmarkEnd w:id="48"/>
     </w:p>
     <w:p>
       <w:pPr>
@@ -10928,7 +10943,6 @@
         </w:rPr>
         <w:t xml:space="preserve"> Guest user requests a taxi</w:t>
       </w:r>
-      <w:bookmarkEnd w:id="47"/>
     </w:p>
     <w:p>
       <w:pPr>
@@ -10949,7 +10963,6 @@
         <w:t>Description</w:t>
       </w:r>
     </w:p>
-    <w:p/>
     <w:tbl>
       <w:tblPr>
         <w:tblStyle w:val="Sfondochiaro-Colore1"/>
@@ -11660,34 +11673,95 @@
         <w:rPr>
           <w:lang w:val="en-GB"/>
         </w:rPr>
+        <w:lastRenderedPageBreak/>
         <w:t>Sequence diagram</w:t>
       </w:r>
     </w:p>
     <w:p>
       <w:pPr>
+        <w:jc w:val="center"/>
         <w:rPr>
           <w:rStyle w:val="Titolo4Carattere"/>
         </w:rPr>
       </w:pPr>
       <w:r>
         <w:rPr>
-          <w:highlight w:val="red"/>
-          <w:lang w:val="en-GB"/>
-        </w:rPr>
-        <w:t>[…]</w:t>
-      </w:r>
-      <w:r>
-        <w:rPr>
-          <w:highlight w:val="red"/>
-          <w:lang w:val="en-GB"/>
-        </w:rPr>
-        <w:br w:type="page"/>
-      </w:r>
-      <w:r>
+          <w:rFonts w:asciiTheme="majorHAnsi" w:eastAsiaTheme="majorEastAsia" w:hAnsiTheme="majorHAnsi" w:cstheme="majorBidi"/>
+          <w:b/>
+          <w:bCs/>
+          <w:i/>
+          <w:iCs/>
+          <w:noProof/>
+          <w:color w:val="4F81BD" w:themeColor="accent1"/>
+        </w:rPr>
+        <w:drawing>
+          <wp:inline distT="0" distB="0" distL="0" distR="0" wp14:anchorId="321524BA" wp14:editId="7AB11B2D">
+            <wp:extent cx="5286375" cy="4094480"/>
+            <wp:effectExtent l="0" t="0" r="0" b="0"/>
+            <wp:docPr id="11" name="Immagine 11"/>
+            <wp:cNvGraphicFramePr>
+              <a:graphicFrameLocks xmlns:a="http://schemas.openxmlformats.org/drawingml/2006/main" noChangeAspect="1"/>
+            </wp:cNvGraphicFramePr>
+            <a:graphic xmlns:a="http://schemas.openxmlformats.org/drawingml/2006/main">
+              <a:graphicData uri="http://schemas.openxmlformats.org/drawingml/2006/picture">
+                <pic:pic xmlns:pic="http://schemas.openxmlformats.org/drawingml/2006/picture">
+                  <pic:nvPicPr>
+                    <pic:cNvPr id="0" name="sequence1.png"/>
+                    <pic:cNvPicPr/>
+                  </pic:nvPicPr>
+                  <pic:blipFill rotWithShape="1">
+                    <a:blip r:embed="rId15">
+                      <a:extLst>
+                        <a:ext uri="{28A0092B-C50C-407E-A947-70E740481C1C}">
+                          <a14:useLocalDpi xmlns:a14="http://schemas.microsoft.com/office/drawing/2010/main" val="0"/>
+                        </a:ext>
+                      </a:extLst>
+                    </a:blip>
+                    <a:srcRect b="51479"/>
+                    <a:stretch/>
+                  </pic:blipFill>
+                  <pic:spPr bwMode="auto">
+                    <a:xfrm>
+                      <a:off x="0" y="0"/>
+                      <a:ext cx="5286375" cy="4094480"/>
+                    </a:xfrm>
+                    <a:prstGeom prst="rect">
+                      <a:avLst/>
+                    </a:prstGeom>
+                    <a:ln>
+                      <a:noFill/>
+                    </a:ln>
+                    <a:extLst>
+                      <a:ext uri="{53640926-AAD7-44d8-BBD7-CCE9431645EC}">
+                        <a14:shadowObscured xmlns:a14="http://schemas.microsoft.com/office/drawing/2010/main"/>
+                      </a:ext>
+                    </a:extLst>
+                  </pic:spPr>
+                </pic:pic>
+              </a:graphicData>
+            </a:graphic>
+          </wp:inline>
+        </w:drawing>
+      </w:r>
+    </w:p>
+    <w:p>
+      <w:pPr>
+        <w:jc w:val="center"/>
         <w:rPr>
           <w:rStyle w:val="Titolo4Carattere"/>
         </w:rPr>
-        <w:lastRenderedPageBreak/>
+      </w:pPr>
+    </w:p>
+    <w:p>
+      <w:pPr>
+        <w:rPr>
+          <w:rStyle w:val="Titolo4Carattere"/>
+        </w:rPr>
+      </w:pPr>
+      <w:r>
+        <w:rPr>
+          <w:rStyle w:val="Titolo4Carattere"/>
+        </w:rPr>
         <w:t>3.5.2</w:t>
       </w:r>
       <w:r>
@@ -12257,6 +12331,7 @@
               <w:rPr>
                 <w:lang w:val="en-GB"/>
               </w:rPr>
+              <w:lastRenderedPageBreak/>
               <w:t>3</w:t>
             </w:r>
             <w:r>
@@ -12291,30 +12366,69 @@
         <w:rPr>
           <w:lang w:val="en-GB"/>
         </w:rPr>
+        <w:lastRenderedPageBreak/>
         <w:t>Sequence diagram</w:t>
       </w:r>
     </w:p>
     <w:p>
       <w:pPr>
         <w:rPr>
-          <w:rStyle w:val="Titolo3Carattere"/>
-          <w:lang w:val="en-GB"/>
-        </w:rPr>
-      </w:pPr>
-      <w:r>
-        <w:rPr>
-          <w:highlight w:val="red"/>
-          <w:lang w:val="en-GB"/>
-        </w:rPr>
-        <w:t>[…]</w:t>
-      </w:r>
-    </w:p>
-    <w:p>
-      <w:pPr>
-        <w:rPr>
-          <w:lang w:val="en-GB"/>
-        </w:rPr>
-      </w:pPr>
+          <w:lang w:val="en-GB"/>
+        </w:rPr>
+      </w:pPr>
+      <w:r>
+        <w:rPr>
+          <w:noProof/>
+        </w:rPr>
+        <w:drawing>
+          <wp:inline distT="0" distB="0" distL="0" distR="0" wp14:anchorId="410BFDFE" wp14:editId="534088CA">
+            <wp:extent cx="5286375" cy="4201795"/>
+            <wp:effectExtent l="0" t="0" r="0" b="0"/>
+            <wp:docPr id="10" name="Immagine 10"/>
+            <wp:cNvGraphicFramePr>
+              <a:graphicFrameLocks xmlns:a="http://schemas.openxmlformats.org/drawingml/2006/main" noChangeAspect="1"/>
+            </wp:cNvGraphicFramePr>
+            <a:graphic xmlns:a="http://schemas.openxmlformats.org/drawingml/2006/main">
+              <a:graphicData uri="http://schemas.openxmlformats.org/drawingml/2006/picture">
+                <pic:pic xmlns:pic="http://schemas.openxmlformats.org/drawingml/2006/picture">
+                  <pic:nvPicPr>
+                    <pic:cNvPr id="0" name="sequence1.png"/>
+                    <pic:cNvPicPr/>
+                  </pic:nvPicPr>
+                  <pic:blipFill rotWithShape="1">
+                    <a:blip r:embed="rId15">
+                      <a:extLst>
+                        <a:ext uri="{28A0092B-C50C-407E-A947-70E740481C1C}">
+                          <a14:useLocalDpi xmlns:a14="http://schemas.microsoft.com/office/drawing/2010/main" val="0"/>
+                        </a:ext>
+                      </a:extLst>
+                    </a:blip>
+                    <a:srcRect t="50207"/>
+                    <a:stretch/>
+                  </pic:blipFill>
+                  <pic:spPr bwMode="auto">
+                    <a:xfrm>
+                      <a:off x="0" y="0"/>
+                      <a:ext cx="5286375" cy="4201795"/>
+                    </a:xfrm>
+                    <a:prstGeom prst="rect">
+                      <a:avLst/>
+                    </a:prstGeom>
+                    <a:ln>
+                      <a:noFill/>
+                    </a:ln>
+                    <a:extLst>
+                      <a:ext uri="{53640926-AAD7-44d8-BBD7-CCE9431645EC}">
+                        <a14:shadowObscured xmlns:a14="http://schemas.microsoft.com/office/drawing/2010/main"/>
+                      </a:ext>
+                    </a:extLst>
+                  </pic:spPr>
+                </pic:pic>
+              </a:graphicData>
+            </a:graphic>
+          </wp:inline>
+        </w:drawing>
+      </w:r>
     </w:p>
     <w:p>
       <w:pPr>
@@ -12455,19 +12569,6 @@
                 <w:i/>
                 <w:lang w:val="en-GB"/>
               </w:rPr>
-              <w:t>Guest user</w:t>
-            </w:r>
-            <w:r>
-              <w:rPr>
-                <w:lang w:val="en-GB"/>
-              </w:rPr>
-              <w:t xml:space="preserve"> becoming </w:t>
-            </w:r>
-            <w:r>
-              <w:rPr>
-                <w:i/>
-                <w:lang w:val="en-GB"/>
-              </w:rPr>
               <w:t>R</w:t>
             </w:r>
             <w:r>
@@ -12815,24 +12916,64 @@
     </w:p>
     <w:p>
       <w:pPr>
-        <w:rPr>
-          <w:lang w:val="en-GB"/>
-        </w:rPr>
-      </w:pPr>
-      <w:r>
-        <w:rPr>
-          <w:highlight w:val="red"/>
-          <w:lang w:val="en-GB"/>
-        </w:rPr>
-        <w:t>[…]</w:t>
-      </w:r>
-    </w:p>
-    <w:p>
-      <w:pPr>
-        <w:rPr>
-          <w:lang w:val="en-GB"/>
-        </w:rPr>
-      </w:pPr>
+        <w:jc w:val="center"/>
+        <w:rPr>
+          <w:lang w:val="en-GB"/>
+        </w:rPr>
+      </w:pPr>
+      <w:r>
+        <w:rPr>
+          <w:noProof/>
+        </w:rPr>
+        <w:drawing>
+          <wp:inline distT="0" distB="0" distL="0" distR="0" wp14:anchorId="4AF07444" wp14:editId="60F0BC49">
+            <wp:extent cx="6332220" cy="3181350"/>
+            <wp:effectExtent l="0" t="0" r="0" b="0"/>
+            <wp:docPr id="9" name="Immagine 9"/>
+            <wp:cNvGraphicFramePr>
+              <a:graphicFrameLocks xmlns:a="http://schemas.openxmlformats.org/drawingml/2006/main" noChangeAspect="1"/>
+            </wp:cNvGraphicFramePr>
+            <a:graphic xmlns:a="http://schemas.openxmlformats.org/drawingml/2006/main">
+              <a:graphicData uri="http://schemas.openxmlformats.org/drawingml/2006/picture">
+                <pic:pic xmlns:pic="http://schemas.openxmlformats.org/drawingml/2006/picture">
+                  <pic:nvPicPr>
+                    <pic:cNvPr id="0" name="Sequence2.png"/>
+                    <pic:cNvPicPr/>
+                  </pic:nvPicPr>
+                  <pic:blipFill rotWithShape="1">
+                    <a:blip r:embed="rId16">
+                      <a:extLst>
+                        <a:ext uri="{28A0092B-C50C-407E-A947-70E740481C1C}">
+                          <a14:useLocalDpi xmlns:a14="http://schemas.microsoft.com/office/drawing/2010/main" val="0"/>
+                        </a:ext>
+                      </a:extLst>
+                    </a:blip>
+                    <a:srcRect t="49830"/>
+                    <a:stretch/>
+                  </pic:blipFill>
+                  <pic:spPr bwMode="auto">
+                    <a:xfrm>
+                      <a:off x="0" y="0"/>
+                      <a:ext cx="6332220" cy="3181350"/>
+                    </a:xfrm>
+                    <a:prstGeom prst="rect">
+                      <a:avLst/>
+                    </a:prstGeom>
+                    <a:ln>
+                      <a:noFill/>
+                    </a:ln>
+                    <a:extLst>
+                      <a:ext uri="{53640926-AAD7-44d8-BBD7-CCE9431645EC}">
+                        <a14:shadowObscured xmlns:a14="http://schemas.microsoft.com/office/drawing/2010/main"/>
+                      </a:ext>
+                    </a:extLst>
+                  </pic:spPr>
+                </pic:pic>
+              </a:graphicData>
+            </a:graphic>
+          </wp:inline>
+        </w:drawing>
+      </w:r>
     </w:p>
     <w:p>
       <w:pPr>
@@ -12841,8 +12982,6 @@
       <w:r>
         <w:t>3.5.2</w:t>
       </w:r>
-      <w:bookmarkStart w:id="48" w:name="_GoBack"/>
-      <w:bookmarkEnd w:id="48"/>
       <w:r>
         <w:t>.4 Show future requests</w:t>
       </w:r>
@@ -12922,8 +13061,22 @@
               <w:rPr>
                 <w:lang w:val="en-GB"/>
               </w:rPr>
-              <w:t>Show future requests</w:t>
+              <w:t xml:space="preserve">Show future </w:t>
             </w:r>
+            <w:proofErr w:type="spellStart"/>
+            <w:r>
+              <w:rPr>
+                <w:lang w:val="en-GB"/>
+              </w:rPr>
+              <w:t>reservatio</w:t>
+            </w:r>
+            <w:r>
+              <w:rPr>
+                <w:lang w:val="en-GB"/>
+              </w:rPr>
+              <w:t>s</w:t>
+            </w:r>
+            <w:proofErr w:type="spellEnd"/>
           </w:p>
         </w:tc>
       </w:tr>
@@ -12961,19 +13114,6 @@
                 <w:lang w:val="en-GB"/>
               </w:rPr>
             </w:pPr>
-            <w:r>
-              <w:rPr>
-                <w:i/>
-                <w:lang w:val="en-GB"/>
-              </w:rPr>
-              <w:t>Guest user</w:t>
-            </w:r>
-            <w:r>
-              <w:rPr>
-                <w:lang w:val="en-GB"/>
-              </w:rPr>
-              <w:t xml:space="preserve"> becoming </w:t>
-            </w:r>
             <w:r>
               <w:rPr>
                 <w:i/>
@@ -13110,7 +13250,25 @@
               <w:rPr>
                 <w:lang w:val="en-GB"/>
               </w:rPr>
-              <w:t>Guest user invokes use case “login”;</w:t>
+              <w:t>T</w:t>
+            </w:r>
+            <w:r>
+              <w:rPr>
+                <w:lang w:val="en-GB"/>
+              </w:rPr>
+              <w:t xml:space="preserve">he registered costumer tap/click on the link to </w:t>
+            </w:r>
+            <w:r>
+              <w:rPr>
+                <w:lang w:val="en-GB"/>
+              </w:rPr>
+              <w:t xml:space="preserve">his </w:t>
+            </w:r>
+            <w:r>
+              <w:rPr>
+                <w:lang w:val="en-GB"/>
+              </w:rPr>
+              <w:t>future reservations;</w:t>
             </w:r>
           </w:p>
           <w:p>
@@ -13130,19 +13288,7 @@
               <w:rPr>
                 <w:lang w:val="en-GB"/>
               </w:rPr>
-              <w:t xml:space="preserve">The app shows P.R.A. home page and the registered costumer tap/click on the link to </w:t>
-            </w:r>
-            <w:r>
-              <w:rPr>
-                <w:lang w:val="en-GB"/>
-              </w:rPr>
-              <w:t xml:space="preserve">his </w:t>
-            </w:r>
-            <w:r>
-              <w:rPr>
-                <w:lang w:val="en-GB"/>
-              </w:rPr>
-              <w:t xml:space="preserve">future reservations; </w:t>
+              <w:t>System looks for all future costumer reservations in database</w:t>
             </w:r>
           </w:p>
           <w:p>
@@ -13231,11 +13377,11 @@
       <w:tr>
         <w:tc>
           <w:tcPr>
-            <w:cnfStyle w:val="001000000000" w:firstRow="0" w:lastRow="0" w:firstColumn="1" w:lastColumn="0" w:oddVBand="0" w:evenVBand="0" w:oddHBand="0" w:evenHBand="0" w:firstRowFirstColumn="0" w:firstRowLastColumn="0" w:lastRowFirstColumn="0" w:lastRowLastColumn="0"/>
             <w:tcW w:w="2376" w:type="dxa"/>
           </w:tcPr>
           <w:p>
             <w:pPr>
+              <w:cnfStyle w:val="001000000000" w:firstRow="0" w:lastRow="0" w:firstColumn="1" w:lastColumn="0" w:oddVBand="0" w:evenVBand="0" w:oddHBand="0" w:evenHBand="0" w:firstRowFirstColumn="0" w:firstRowLastColumn="0" w:lastRowFirstColumn="0" w:lastRowLastColumn="0"/>
               <w:rPr>
                 <w:lang w:val="en-GB"/>
               </w:rPr>
@@ -13254,7 +13400,6 @@
           </w:tcPr>
           <w:p>
             <w:pPr>
-              <w:cnfStyle w:val="000000000000" w:firstRow="0" w:lastRow="0" w:firstColumn="0" w:lastColumn="0" w:oddVBand="0" w:evenVBand="0" w:oddHBand="0" w:evenHBand="0" w:firstRowFirstColumn="0" w:firstRowLastColumn="0" w:lastRowFirstColumn="0" w:lastRowLastColumn="0"/>
               <w:rPr>
                 <w:lang w:val="en-GB"/>
               </w:rPr>
@@ -13275,7 +13420,6 @@
           <w:p>
             <w:pPr>
               <w:ind w:left="459"/>
-              <w:cnfStyle w:val="000000000000" w:firstRow="0" w:lastRow="0" w:firstColumn="0" w:lastColumn="0" w:oddVBand="0" w:evenVBand="0" w:oddHBand="0" w:evenHBand="0" w:firstRowFirstColumn="0" w:firstRowLastColumn="0" w:lastRowFirstColumn="0" w:lastRowLastColumn="0"/>
               <w:rPr>
                 <w:lang w:val="en-GB"/>
               </w:rPr>
@@ -13319,21 +13463,69 @@
         <w:rPr>
           <w:lang w:val="en-GB"/>
         </w:rPr>
+        <w:lastRenderedPageBreak/>
         <w:t>Sequence diagram</w:t>
       </w:r>
     </w:p>
     <w:p>
       <w:pPr>
-        <w:rPr>
-          <w:lang w:val="en-GB"/>
-        </w:rPr>
-      </w:pPr>
-      <w:r>
-        <w:rPr>
-          <w:highlight w:val="red"/>
-          <w:lang w:val="en-GB"/>
-        </w:rPr>
-        <w:t>[…]</w:t>
+        <w:jc w:val="center"/>
+        <w:rPr>
+          <w:lang w:val="en-GB"/>
+        </w:rPr>
+      </w:pPr>
+      <w:r>
+        <w:rPr>
+          <w:noProof/>
+        </w:rPr>
+        <w:drawing>
+          <wp:inline distT="0" distB="0" distL="0" distR="0" wp14:anchorId="28FF2427" wp14:editId="6CC492E3">
+            <wp:extent cx="6332220" cy="2804160"/>
+            <wp:effectExtent l="0" t="0" r="0" b="0"/>
+            <wp:docPr id="8" name="Immagine 8"/>
+            <wp:cNvGraphicFramePr>
+              <a:graphicFrameLocks xmlns:a="http://schemas.openxmlformats.org/drawingml/2006/main" noChangeAspect="1"/>
+            </wp:cNvGraphicFramePr>
+            <a:graphic xmlns:a="http://schemas.openxmlformats.org/drawingml/2006/main">
+              <a:graphicData uri="http://schemas.openxmlformats.org/drawingml/2006/picture">
+                <pic:pic xmlns:pic="http://schemas.openxmlformats.org/drawingml/2006/picture">
+                  <pic:nvPicPr>
+                    <pic:cNvPr id="0" name="Sequence2.png"/>
+                    <pic:cNvPicPr/>
+                  </pic:nvPicPr>
+                  <pic:blipFill rotWithShape="1">
+                    <a:blip r:embed="rId16">
+                      <a:extLst>
+                        <a:ext uri="{28A0092B-C50C-407E-A947-70E740481C1C}">
+                          <a14:useLocalDpi xmlns:a14="http://schemas.microsoft.com/office/drawing/2010/main" val="0"/>
+                        </a:ext>
+                      </a:extLst>
+                    </a:blip>
+                    <a:srcRect t="160" b="55618"/>
+                    <a:stretch/>
+                  </pic:blipFill>
+                  <pic:spPr bwMode="auto">
+                    <a:xfrm>
+                      <a:off x="0" y="0"/>
+                      <a:ext cx="6332220" cy="2804160"/>
+                    </a:xfrm>
+                    <a:prstGeom prst="rect">
+                      <a:avLst/>
+                    </a:prstGeom>
+                    <a:ln>
+                      <a:noFill/>
+                    </a:ln>
+                    <a:extLst>
+                      <a:ext uri="{53640926-AAD7-44d8-BBD7-CCE9431645EC}">
+                        <a14:shadowObscured xmlns:a14="http://schemas.microsoft.com/office/drawing/2010/main"/>
+                      </a:ext>
+                    </a:extLst>
+                  </pic:spPr>
+                </pic:pic>
+              </a:graphicData>
+            </a:graphic>
+          </wp:inline>
+        </w:drawing>
       </w:r>
     </w:p>
     <w:p>
@@ -13347,7 +13539,7 @@
       <w:pPr>
         <w:pStyle w:val="Titolo2"/>
       </w:pPr>
-      <w:bookmarkStart w:id="49" w:name="_Toc308279123"/>
+      <w:bookmarkStart w:id="49" w:name="_Toc308280671"/>
       <w:r>
         <w:t>3.6 Non functional requirements</w:t>
       </w:r>
@@ -13361,7 +13553,7 @@
           <w:lang w:val="en-GB"/>
         </w:rPr>
       </w:pPr>
-      <w:bookmarkStart w:id="50" w:name="_Toc308279124"/>
+      <w:bookmarkStart w:id="50" w:name="_Toc308280672"/>
       <w:r>
         <w:rPr>
           <w:lang w:val="en-GB"/>
@@ -13438,7 +13630,7 @@
           <w:lang w:val="en-GB"/>
         </w:rPr>
       </w:pPr>
-      <w:bookmarkStart w:id="51" w:name="_Toc308279125"/>
+      <w:bookmarkStart w:id="51" w:name="_Toc308280673"/>
       <w:r>
         <w:rPr>
           <w:lang w:val="en-GB"/>
@@ -13483,7 +13675,7 @@
           <w:lang w:val="en-GB"/>
         </w:rPr>
       </w:pPr>
-      <w:bookmarkStart w:id="52" w:name="_Toc308279126"/>
+      <w:bookmarkStart w:id="52" w:name="_Toc308280674"/>
       <w:r>
         <w:rPr>
           <w:lang w:val="en-GB"/>
@@ -13514,7 +13706,7 @@
           <w:lang w:val="en-GB"/>
         </w:rPr>
       </w:pPr>
-      <w:bookmarkStart w:id="53" w:name="_Toc308279127"/>
+      <w:bookmarkStart w:id="53" w:name="_Toc308280675"/>
       <w:r>
         <w:rPr>
           <w:lang w:val="en-GB"/>
@@ -13591,7 +13783,6 @@
           <w:rFonts w:cs="SFRM1000"/>
           <w:lang w:val="en-GB"/>
         </w:rPr>
-        <w:lastRenderedPageBreak/>
         <w:t>and</w:t>
       </w:r>
       <w:proofErr w:type="gramEnd"/>
@@ -13617,7 +13808,7 @@
           <w:lang w:val="en-GB"/>
         </w:rPr>
       </w:pPr>
-      <w:bookmarkStart w:id="54" w:name="_Toc308279128"/>
+      <w:bookmarkStart w:id="54" w:name="_Toc308280676"/>
       <w:r>
         <w:rPr>
           <w:lang w:val="en-GB"/>
@@ -13680,11 +13871,12 @@
           <w:lang w:val="en-GB"/>
         </w:rPr>
       </w:pPr>
-      <w:bookmarkStart w:id="55" w:name="_Toc308279129"/>
-      <w:r>
-        <w:rPr>
-          <w:lang w:val="en-GB"/>
-        </w:rPr>
+      <w:bookmarkStart w:id="55" w:name="_Toc308280677"/>
+      <w:r>
+        <w:rPr>
+          <w:lang w:val="en-GB"/>
+        </w:rPr>
+        <w:lastRenderedPageBreak/>
         <w:t>3.6.3.3 Portability</w:t>
       </w:r>
       <w:bookmarkEnd w:id="55"/>
@@ -13722,7 +13914,7 @@
           <w:lang w:val="en-GB"/>
         </w:rPr>
       </w:pPr>
-      <w:bookmarkStart w:id="56" w:name="_Toc308279130"/>
+      <w:bookmarkStart w:id="56" w:name="_Toc308280678"/>
       <w:r>
         <w:rPr>
           <w:lang w:val="en-GB"/>
@@ -13768,7 +13960,7 @@
         <w:pStyle w:val="Titolo2"/>
       </w:pPr>
       <w:bookmarkStart w:id="57" w:name="_Toc307852216"/>
-      <w:bookmarkStart w:id="58" w:name="_Toc308279131"/>
+      <w:bookmarkStart w:id="58" w:name="_Toc308280679"/>
       <w:r>
         <w:t>3.7 Constraint</w:t>
       </w:r>
@@ -14069,7 +14261,7 @@
           <w:lang w:val="en-GB"/>
         </w:rPr>
       </w:pPr>
-      <w:bookmarkStart w:id="59" w:name="_Toc308279132"/>
+      <w:bookmarkStart w:id="59" w:name="_Toc308280680"/>
       <w:r>
         <w:rPr>
           <w:lang w:val="en-GB"/>
@@ -14095,8 +14287,8 @@
       </w:pPr>
     </w:p>
     <w:sectPr>
-      <w:footerReference w:type="even" r:id="rId15"/>
-      <w:footerReference w:type="default" r:id="rId16"/>
+      <w:footerReference w:type="even" r:id="rId17"/>
+      <w:footerReference w:type="default" r:id="rId18"/>
       <w:pgSz w:w="12240" w:h="15840"/>
       <w:pgMar w:top="1417" w:right="1134" w:bottom="1134" w:left="1134" w:header="720" w:footer="720" w:gutter="0"/>
       <w:cols w:space="720"/>
@@ -20987,7 +21179,7 @@
 </file>
 
 <file path=customXml/itemProps1.xml><?xml version="1.0" encoding="utf-8"?>
-<ds:datastoreItem xmlns:ds="http://schemas.openxmlformats.org/officeDocument/2006/customXml" ds:itemID="{B9F4A3D3-99DC-9F4A-B548-E01EE04E5073}">
+<ds:datastoreItem xmlns:ds="http://schemas.openxmlformats.org/officeDocument/2006/customXml" ds:itemID="{9131EE5F-CEB9-E340-B5CC-AF32824724F4}">
   <ds:schemaRefs>
     <ds:schemaRef ds:uri="http://schemas.openxmlformats.org/officeDocument/2006/bibliography"/>
   </ds:schemaRefs>

</xml_diff>